<commit_message>
- Mise à jour de l'exemple de document généré avec le total des dépenses, le reste (montant + pourcentage) - Ajout d'une sortie JSON (à finaliser avec l'API)
</commit_message>
<xml_diff>
--- a/data/generated-documents/activity/bordereau.docx
+++ b/data/generated-documents/activity/bordereau.docx
@@ -6,6 +6,7 @@
       <w:pPr>
         <w:pStyle w:val="Objet"/>
         <w:tabs>
+          <w:tab w:val="clear" w:pos="709"/>
           <w:tab w:val="left" w:pos="6663" w:leader="none"/>
         </w:tabs>
         <w:rPr/>
@@ -23,7 +24,7 @@
                 <wp:positionV relativeFrom="page">
                   <wp:posOffset>228600</wp:posOffset>
                 </wp:positionV>
-                <wp:extent cx="3735070" cy="2058670"/>
+                <wp:extent cx="3735705" cy="2059305"/>
                 <wp:effectExtent l="0" t="0" r="0" b="0"/>
                 <wp:wrapNone/>
                 <wp:docPr id="1" name="Zone de texte 2"/>
@@ -34,7 +35,7 @@
                       <wps:spPr>
                         <a:xfrm>
                           <a:off x="0" y="0"/>
-                          <a:ext cx="3734280" cy="2058120"/>
+                          <a:ext cx="3735000" cy="2058840"/>
                         </a:xfrm>
                         <a:prstGeom prst="rect">
                           <a:avLst/>
@@ -66,7 +67,7 @@
                                 <w:bottom w:w="0" w:type="dxa"/>
                                 <w:right w:w="0" w:type="dxa"/>
                               </w:tblCellMar>
-                              <w:tblLook w:val="04a0" w:noVBand="1" w:noHBand="0" w:lastColumn="0" w:firstColumn="1" w:lastRow="0" w:firstRow="1"/>
+                              <w:tblLook w:noVBand="1" w:val="04a0" w:noHBand="0" w:lastColumn="0" w:firstColumn="1" w:lastRow="0" w:firstRow="1"/>
                             </w:tblPr>
                             <w:tblGrid>
                               <w:gridCol w:w="5529"/>
@@ -79,7 +80,7 @@
                                 <w:tcPr>
                                   <w:tcW w:w="5529" w:type="dxa"/>
                                   <w:tcBorders/>
-                                  <w:shd w:color="auto" w:fill="auto" w:val="clear"/>
+                                  <w:shd w:fill="auto" w:val="clear"/>
                                   <w:vAlign w:val="center"/>
                                 </w:tcPr>
                                 <w:p>
@@ -97,24 +98,23 @@
                                     <w:t xml:space="preserve">Caen le </w:t>
                                   </w:r>
                                   <w:r>
-                                    <w:rPr>
-                                      <w:rFonts w:ascii="Ubuntu" w:hAnsi="Ubuntu"/>
-                                      <w:color w:val="0070C0"/>
-                                      <w:sz w:val="20"/>
-                                      <w:szCs w:val="20"/>
-                                    </w:rPr>
+                                    <w:rPr/>
                                     <w:fldChar w:fldCharType="begin"/>
                                   </w:r>
                                   <w:r>
+                                    <w:rPr/>
                                     <w:instrText> TIME \@"d\ MMMM\ yyyy" </w:instrText>
                                   </w:r>
                                   <w:r>
+                                    <w:rPr/>
                                     <w:fldChar w:fldCharType="separate"/>
                                   </w:r>
                                   <w:r>
-                                    <w:t>17 April 2018</w:t>
+                                    <w:rPr/>
+                                    <w:t>5 March 2021</w:t>
                                   </w:r>
                                   <w:r>
+                                    <w:rPr/>
                                     <w:fldChar w:fldCharType="end"/>
                                   </w:r>
                                 </w:p>
@@ -128,7 +128,7 @@
                                 <w:tcPr>
                                   <w:tcW w:w="5529" w:type="dxa"/>
                                   <w:tcBorders/>
-                                  <w:shd w:color="auto" w:fill="auto" w:val="clear"/>
+                                  <w:shd w:fill="auto" w:val="clear"/>
                                   <w:vAlign w:val="center"/>
                                 </w:tcPr>
                                 <w:p>
@@ -157,7 +157,7 @@
                                 <w:tcPr>
                                   <w:tcW w:w="5529" w:type="dxa"/>
                                   <w:tcBorders/>
-                                  <w:shd w:color="auto" w:fill="auto" w:val="clear"/>
+                                  <w:shd w:fill="auto" w:val="clear"/>
                                   <w:vAlign w:val="center"/>
                                 </w:tcPr>
                                 <w:p>
@@ -186,7 +186,7 @@
                                 <w:tcPr>
                                   <w:tcW w:w="5529" w:type="dxa"/>
                                   <w:tcBorders/>
-                                  <w:shd w:color="auto" w:fill="auto" w:val="clear"/>
+                                  <w:shd w:fill="auto" w:val="clear"/>
                                 </w:tcPr>
                                 <w:p>
                                   <w:pPr>
@@ -372,14 +372,10 @@
                             <w:pPr>
                               <w:pStyle w:val="Contenudecadre"/>
                               <w:spacing w:before="0" w:after="160"/>
-                              <w:rPr>
-                                <w:color w:val="000000"/>
-                              </w:rPr>
+                              <w:rPr/>
                             </w:pPr>
                             <w:r>
-                              <w:rPr>
-                                <w:color w:val="000000"/>
-                              </w:rPr>
+                              <w:rPr/>
                             </w:r>
                           </w:p>
                         </w:txbxContent>
@@ -396,7 +392,7 @@
           </mc:Choice>
           <mc:Fallback>
             <w:pict>
-              <v:rect id="shape_0" ID="Zone de texte 2" fillcolor="white" stroked="f" style="position:absolute;margin-left:258.95pt;margin-top:18pt;width:294pt;height:162pt;mso-position-vertical-relative:page">
+              <v:rect id="shape_0" ID="Zone de texte 2" fillcolor="white" stroked="f" style="position:absolute;margin-left:258.95pt;margin-top:18pt;width:294.05pt;height:162.05pt;mso-position-vertical-relative:page">
                 <w10:wrap type="square"/>
                 <v:fill o:detectmouseclick="t" type="solid" color2="black"/>
                 <v:stroke color="#3465a4" weight="6480" joinstyle="round" endcap="flat"/>
@@ -414,7 +410,7 @@
                           <w:bottom w:w="0" w:type="dxa"/>
                           <w:right w:w="0" w:type="dxa"/>
                         </w:tblCellMar>
-                        <w:tblLook w:val="04a0" w:noVBand="1" w:noHBand="0" w:lastColumn="0" w:firstColumn="1" w:lastRow="0" w:firstRow="1"/>
+                        <w:tblLook w:noVBand="1" w:val="04a0" w:noHBand="0" w:lastColumn="0" w:firstColumn="1" w:lastRow="0" w:firstRow="1"/>
                       </w:tblPr>
                       <w:tblGrid>
                         <w:gridCol w:w="5529"/>
@@ -427,7 +423,7 @@
                           <w:tcPr>
                             <w:tcW w:w="5529" w:type="dxa"/>
                             <w:tcBorders/>
-                            <w:shd w:color="auto" w:fill="auto" w:val="clear"/>
+                            <w:shd w:fill="auto" w:val="clear"/>
                             <w:vAlign w:val="center"/>
                           </w:tcPr>
                           <w:p>
@@ -445,24 +441,23 @@
                               <w:t xml:space="preserve">Caen le </w:t>
                             </w:r>
                             <w:r>
-                              <w:rPr>
-                                <w:rFonts w:ascii="Ubuntu" w:hAnsi="Ubuntu"/>
-                                <w:color w:val="0070C0"/>
-                                <w:sz w:val="20"/>
-                                <w:szCs w:val="20"/>
-                              </w:rPr>
+                              <w:rPr/>
                               <w:fldChar w:fldCharType="begin"/>
                             </w:r>
                             <w:r>
+                              <w:rPr/>
                               <w:instrText> TIME \@"d\ MMMM\ yyyy" </w:instrText>
                             </w:r>
                             <w:r>
+                              <w:rPr/>
                               <w:fldChar w:fldCharType="separate"/>
                             </w:r>
                             <w:r>
-                              <w:t>17 April 2018</w:t>
+                              <w:rPr/>
+                              <w:t>5 March 2021</w:t>
                             </w:r>
                             <w:r>
+                              <w:rPr/>
                               <w:fldChar w:fldCharType="end"/>
                             </w:r>
                           </w:p>
@@ -476,7 +471,7 @@
                           <w:tcPr>
                             <w:tcW w:w="5529" w:type="dxa"/>
                             <w:tcBorders/>
-                            <w:shd w:color="auto" w:fill="auto" w:val="clear"/>
+                            <w:shd w:fill="auto" w:val="clear"/>
                             <w:vAlign w:val="center"/>
                           </w:tcPr>
                           <w:p>
@@ -505,7 +500,7 @@
                           <w:tcPr>
                             <w:tcW w:w="5529" w:type="dxa"/>
                             <w:tcBorders/>
-                            <w:shd w:color="auto" w:fill="auto" w:val="clear"/>
+                            <w:shd w:fill="auto" w:val="clear"/>
                             <w:vAlign w:val="center"/>
                           </w:tcPr>
                           <w:p>
@@ -534,7 +529,7 @@
                           <w:tcPr>
                             <w:tcW w:w="5529" w:type="dxa"/>
                             <w:tcBorders/>
-                            <w:shd w:color="auto" w:fill="auto" w:val="clear"/>
+                            <w:shd w:fill="auto" w:val="clear"/>
                           </w:tcPr>
                           <w:p>
                             <w:pPr>
@@ -720,14 +715,10 @@
                       <w:pPr>
                         <w:pStyle w:val="Contenudecadre"/>
                         <w:spacing w:before="0" w:after="160"/>
-                        <w:rPr>
-                          <w:color w:val="000000"/>
-                        </w:rPr>
+                        <w:rPr/>
                       </w:pPr>
                       <w:r>
-                        <w:rPr>
-                          <w:color w:val="000000"/>
-                        </w:rPr>
+                        <w:rPr/>
                       </w:r>
                     </w:p>
                   </w:txbxContent>
@@ -864,7 +855,7 @@
           <w:bottom w:w="0" w:type="dxa"/>
           <w:right w:w="71" w:type="dxa"/>
         </w:tblCellMar>
-        <w:tblLook w:val="0000" w:noVBand="0" w:noHBand="0" w:lastColumn="0" w:firstColumn="0" w:lastRow="0" w:firstRow="0"/>
+        <w:tblLook w:noVBand="0" w:val="0000" w:noHBand="0" w:lastColumn="0" w:firstColumn="0" w:lastRow="0" w:firstRow="0"/>
       </w:tblPr>
       <w:tblGrid>
         <w:gridCol w:w="9447"/>
@@ -885,9 +876,6 @@
               <w:insideV w:val="single" w:sz="4" w:space="0" w:color="00000A"/>
             </w:tcBorders>
             <w:shd w:fill="auto" w:val="clear"/>
-            <w:tcMar>
-              <w:left w:w="66" w:type="dxa"/>
-            </w:tcMar>
           </w:tcPr>
           <w:tbl>
             <w:tblPr>
@@ -908,7 +896,7 @@
                 <w:bottom w:w="0" w:type="dxa"/>
                 <w:right w:w="71" w:type="dxa"/>
               </w:tblCellMar>
-              <w:tblLook w:val="0000" w:noVBand="0" w:noHBand="0" w:lastColumn="0" w:firstColumn="0" w:lastRow="0" w:firstRow="0"/>
+              <w:tblLook w:noVBand="0" w:val="0000" w:noHBand="0" w:lastColumn="0" w:firstColumn="0" w:lastRow="0" w:firstRow="0"/>
             </w:tblPr>
             <w:tblGrid>
               <w:gridCol w:w="9447"/>
@@ -929,9 +917,6 @@
                     <w:insideV w:val="single" w:sz="4" w:space="0" w:color="00000A"/>
                   </w:tcBorders>
                   <w:shd w:fill="auto" w:val="clear"/>
-                  <w:tcMar>
-                    <w:left w:w="61" w:type="dxa"/>
-                  </w:tcMar>
                 </w:tcPr>
                 <w:p>
                   <w:pPr>
@@ -976,9 +961,6 @@
                     <w:insideV w:val="single" w:sz="4" w:space="0" w:color="00000A"/>
                   </w:tcBorders>
                   <w:shd w:fill="auto" w:val="clear"/>
-                  <w:tcMar>
-                    <w:left w:w="61" w:type="dxa"/>
-                  </w:tcMar>
                 </w:tcPr>
                 <w:p>
                   <w:pPr>
@@ -1283,7 +1265,11 @@
                     </w:rPr>
                   </w:pPr>
                   <w:r>
-                    <w:rPr/>
+                    <w:rPr>
+                      <w:b/>
+                      <w:sz w:val="18"/>
+                      <w:szCs w:val="18"/>
+                    </w:rPr>
                   </w:r>
                 </w:p>
                 <w:p>
@@ -1384,7 +1370,11 @@
                     </w:rPr>
                   </w:pPr>
                   <w:r>
-                    <w:rPr/>
+                    <w:rPr>
+                      <w:b/>
+                      <w:sz w:val="18"/>
+                      <w:szCs w:val="18"/>
+                    </w:rPr>
                   </w:r>
                 </w:p>
                 <w:p>
@@ -1425,7 +1415,11 @@
                     </w:rPr>
                   </w:pPr>
                   <w:r>
-                    <w:rPr/>
+                    <w:rPr>
+                      <w:b/>
+                      <w:sz w:val="18"/>
+                      <w:szCs w:val="18"/>
+                    </w:rPr>
                   </w:r>
                 </w:p>
                 <w:p>
@@ -1466,7 +1460,11 @@
                     </w:rPr>
                   </w:pPr>
                   <w:r>
-                    <w:rPr/>
+                    <w:rPr>
+                      <w:b/>
+                      <w:sz w:val="18"/>
+                      <w:szCs w:val="18"/>
+                    </w:rPr>
                   </w:r>
                 </w:p>
                 <w:p>
@@ -1509,6 +1507,98 @@
                       <w:sz w:val="18"/>
                       <w:szCs w:val="18"/>
                     </w:rPr>
+                  </w:r>
+                </w:p>
+                <w:p>
+                  <w:pPr>
+                    <w:pStyle w:val="Normal"/>
+                    <w:spacing w:before="0" w:after="160"/>
+                    <w:contextualSpacing/>
+                    <w:jc w:val="both"/>
+                    <w:rPr>
+                      <w:sz w:val="18"/>
+                      <w:szCs w:val="18"/>
+                    </w:rPr>
+                  </w:pPr>
+                  <w:r>
+                    <w:rPr>
+                      <w:b/>
+                      <w:bCs/>
+                      <w:sz w:val="18"/>
+                      <w:szCs w:val="18"/>
+                    </w:rPr>
+                    <w:t>Depenses </w:t>
+                  </w:r>
+                  <w:r>
+                    <w:rPr>
+                      <w:sz w:val="18"/>
+                      <w:szCs w:val="18"/>
+                    </w:rPr>
+                    <w:t>: ${total-depense}</w:t>
+                  </w:r>
+                </w:p>
+                <w:p>
+                  <w:pPr>
+                    <w:pStyle w:val="Normal"/>
+                    <w:spacing w:before="0" w:after="160"/>
+                    <w:contextualSpacing/>
+                    <w:jc w:val="both"/>
+                    <w:rPr>
+                      <w:sz w:val="18"/>
+                      <w:szCs w:val="18"/>
+                    </w:rPr>
+                  </w:pPr>
+                  <w:r>
+                    <w:rPr>
+                      <w:sz w:val="18"/>
+                      <w:szCs w:val="18"/>
+                    </w:rPr>
+                  </w:r>
+                </w:p>
+                <w:p>
+                  <w:pPr>
+                    <w:pStyle w:val="Normal"/>
+                    <w:spacing w:before="0" w:after="160"/>
+                    <w:contextualSpacing/>
+                    <w:jc w:val="both"/>
+                    <w:rPr/>
+                  </w:pPr>
+                  <w:r>
+                    <w:rPr>
+                      <w:b/>
+                      <w:bCs/>
+                      <w:sz w:val="18"/>
+                      <w:szCs w:val="18"/>
+                    </w:rPr>
+                    <w:t>Soit</w:t>
+                  </w:r>
+                  <w:r>
+                    <w:rPr>
+                      <w:sz w:val="18"/>
+                      <w:szCs w:val="18"/>
+                    </w:rPr>
+                    <w:t xml:space="preserve"> </w:t>
+                  </w:r>
+                  <w:r>
+                    <w:rPr>
+                      <w:sz w:val="18"/>
+                      <w:szCs w:val="18"/>
+                    </w:rPr>
+                    <w:t>: ${total-</w:t>
+                  </w:r>
+                  <w:r>
+                    <w:rPr>
+                      <w:sz w:val="18"/>
+                      <w:szCs w:val="18"/>
+                    </w:rPr>
+                    <w:t>depense-percent</w:t>
+                  </w:r>
+                  <w:r>
+                    <w:rPr>
+                      <w:sz w:val="18"/>
+                      <w:szCs w:val="18"/>
+                    </w:rPr>
+                    <w:t>} %</w:t>
                   </w:r>
                 </w:p>
                 <w:p>
@@ -1621,6 +1711,7 @@
       <w:pPr>
         <w:pStyle w:val="Normal"/>
         <w:tabs>
+          <w:tab w:val="clear" w:pos="709"/>
           <w:tab w:val="left" w:pos="6804" w:leader="none"/>
         </w:tabs>
         <w:rPr/>
@@ -1634,6 +1725,7 @@
       <w:pPr>
         <w:pStyle w:val="Normal"/>
         <w:tabs>
+          <w:tab w:val="clear" w:pos="709"/>
           <w:tab w:val="left" w:pos="6521" w:leader="none"/>
         </w:tabs>
         <w:spacing w:lineRule="auto" w:line="240" w:before="0" w:after="160"/>
@@ -1656,6 +1748,7 @@
       <w:pPr>
         <w:pStyle w:val="Normal"/>
         <w:tabs>
+          <w:tab w:val="clear" w:pos="709"/>
           <w:tab w:val="left" w:pos="6521" w:leader="none"/>
         </w:tabs>
         <w:spacing w:lineRule="auto" w:line="240" w:before="0" w:after="160"/>
@@ -1678,6 +1771,7 @@
       <w:pPr>
         <w:pStyle w:val="Normal"/>
         <w:tabs>
+          <w:tab w:val="clear" w:pos="709"/>
           <w:tab w:val="left" w:pos="6663" w:leader="none"/>
           <w:tab w:val="left" w:pos="6804" w:leader="none"/>
         </w:tabs>
@@ -1703,7 +1797,7 @@
       <w:pgNumType w:fmt="decimal"/>
       <w:formProt w:val="false"/>
       <w:textDirection w:val="lrTb"/>
-      <w:docGrid w:type="default" w:linePitch="360" w:charSpace="2047"/>
+      <w:docGrid w:type="default" w:linePitch="360" w:charSpace="1842"/>
     </w:sectPr>
   </w:body>
 </w:document>
@@ -1723,11 +1817,11 @@
         <w:bottom w:w="0" w:type="dxa"/>
         <w:right w:w="0" w:type="dxa"/>
       </w:tblCellMar>
-      <w:tblLook w:val="04a0" w:noVBand="1" w:noHBand="0" w:lastColumn="0" w:firstColumn="1" w:lastRow="0" w:firstRow="1"/>
+      <w:tblLook w:noVBand="1" w:val="04a0" w:noHBand="0" w:lastColumn="0" w:firstColumn="1" w:lastRow="0" w:firstRow="1"/>
     </w:tblPr>
     <w:tblGrid>
-      <w:gridCol w:w="2379"/>
-      <w:gridCol w:w="4424"/>
+      <w:gridCol w:w="2378"/>
+      <w:gridCol w:w="4425"/>
       <w:gridCol w:w="794"/>
       <w:gridCol w:w="2380"/>
     </w:tblGrid>
@@ -1737,9 +1831,9 @@
       </w:trPr>
       <w:tc>
         <w:tcPr>
-          <w:tcW w:w="2379" w:type="dxa"/>
+          <w:tcW w:w="2378" w:type="dxa"/>
           <w:tcBorders/>
-          <w:shd w:color="auto" w:fill="auto" w:val="clear"/>
+          <w:shd w:fill="auto" w:val="clear"/>
           <w:vAlign w:val="center"/>
         </w:tcPr>
         <w:p>
@@ -1759,9 +1853,9 @@
       </w:tc>
       <w:tc>
         <w:tcPr>
-          <w:tcW w:w="4424" w:type="dxa"/>
+          <w:tcW w:w="4425" w:type="dxa"/>
           <w:tcBorders/>
-          <w:shd w:color="auto" w:fill="auto" w:val="clear"/>
+          <w:shd w:fill="auto" w:val="clear"/>
           <w:vAlign w:val="center"/>
         </w:tcPr>
         <w:p>
@@ -1778,7 +1872,7 @@
         <w:tcPr>
           <w:tcW w:w="794" w:type="dxa"/>
           <w:tcBorders/>
-          <w:shd w:color="auto" w:fill="auto" w:val="clear"/>
+          <w:shd w:fill="auto" w:val="clear"/>
           <w:vAlign w:val="center"/>
         </w:tcPr>
         <w:p>
@@ -1800,7 +1894,7 @@
         <w:tcPr>
           <w:tcW w:w="2380" w:type="dxa"/>
           <w:tcBorders/>
-          <w:shd w:color="auto" w:fill="auto" w:val="clear"/>
+          <w:shd w:fill="auto" w:val="clear"/>
           <w:vAlign w:val="center"/>
         </w:tcPr>
         <w:p>
@@ -1825,12 +1919,12 @@
       </w:trPr>
       <w:tc>
         <w:tcPr>
-          <w:tcW w:w="2379" w:type="dxa"/>
+          <w:tcW w:w="2378" w:type="dxa"/>
           <w:tcBorders>
             <w:right w:val="single" w:sz="2" w:space="0" w:color="00000A"/>
             <w:insideV w:val="single" w:sz="2" w:space="0" w:color="00000A"/>
           </w:tcBorders>
-          <w:shd w:color="auto" w:fill="auto" w:val="clear"/>
+          <w:shd w:fill="auto" w:val="clear"/>
           <w:vAlign w:val="center"/>
         </w:tcPr>
         <w:p>
@@ -1887,14 +1981,11 @@
       </w:tc>
       <w:tc>
         <w:tcPr>
-          <w:tcW w:w="4424" w:type="dxa"/>
+          <w:tcW w:w="4425" w:type="dxa"/>
           <w:tcBorders>
             <w:left w:val="single" w:sz="2" w:space="0" w:color="00000A"/>
           </w:tcBorders>
-          <w:shd w:color="auto" w:fill="auto" w:val="clear"/>
-          <w:tcMar>
-            <w:left w:w="-2" w:type="dxa"/>
-          </w:tcMar>
+          <w:shd w:fill="auto" w:val="clear"/>
           <w:vAlign w:val="center"/>
         </w:tcPr>
         <w:p>
@@ -1952,7 +2043,7 @@
         <w:tcPr>
           <w:tcW w:w="794" w:type="dxa"/>
           <w:tcBorders/>
-          <w:shd w:color="auto" w:fill="auto" w:val="clear"/>
+          <w:shd w:fill="auto" w:val="clear"/>
           <w:vAlign w:val="center"/>
         </w:tcPr>
         <w:p>
@@ -1974,7 +2065,7 @@
         <w:tcPr>
           <w:tcW w:w="2380" w:type="dxa"/>
           <w:tcBorders/>
-          <w:shd w:color="auto" w:fill="auto" w:val="clear"/>
+          <w:shd w:fill="auto" w:val="clear"/>
           <w:vAlign w:val="center"/>
         </w:tcPr>
         <w:p>
@@ -2000,9 +2091,9 @@
       </w:trPr>
       <w:tc>
         <w:tcPr>
-          <w:tcW w:w="2379" w:type="dxa"/>
+          <w:tcW w:w="2378" w:type="dxa"/>
           <w:tcBorders/>
-          <w:shd w:color="auto" w:fill="auto" w:val="clear"/>
+          <w:shd w:fill="auto" w:val="clear"/>
           <w:vAlign w:val="bottom"/>
         </w:tcPr>
         <w:p>
@@ -2026,9 +2117,9 @@
       </w:tc>
       <w:tc>
         <w:tcPr>
-          <w:tcW w:w="4424" w:type="dxa"/>
+          <w:tcW w:w="4425" w:type="dxa"/>
           <w:tcBorders/>
-          <w:shd w:color="auto" w:fill="auto" w:val="clear"/>
+          <w:shd w:fill="auto" w:val="clear"/>
           <w:vAlign w:val="center"/>
         </w:tcPr>
         <w:p>
@@ -2045,7 +2136,7 @@
         <w:tcPr>
           <w:tcW w:w="794" w:type="dxa"/>
           <w:tcBorders/>
-          <w:shd w:color="auto" w:fill="auto" w:val="clear"/>
+          <w:shd w:fill="auto" w:val="clear"/>
           <w:vAlign w:val="center"/>
         </w:tcPr>
         <w:p>
@@ -2067,7 +2158,7 @@
         <w:tcPr>
           <w:tcW w:w="2380" w:type="dxa"/>
           <w:tcBorders/>
-          <w:shd w:color="auto" w:fill="auto" w:val="clear"/>
+          <w:shd w:fill="auto" w:val="clear"/>
           <w:vAlign w:val="bottom"/>
         </w:tcPr>
         <w:p>
@@ -2119,9 +2210,9 @@
         <w:top w:w="0" w:type="dxa"/>
         <w:left w:w="113" w:type="dxa"/>
         <w:bottom w:w="0" w:type="dxa"/>
-        <w:right w:w="0" w:type="dxa"/>
+        <w:right w:w="2" w:type="dxa"/>
       </w:tblCellMar>
-      <w:tblLook w:val="04a0" w:noVBand="1" w:noHBand="0" w:lastColumn="0" w:firstColumn="1" w:lastRow="0" w:firstRow="1"/>
+      <w:tblLook w:noVBand="1" w:val="04a0" w:noHBand="0" w:lastColumn="0" w:firstColumn="1" w:lastRow="0" w:firstRow="1"/>
     </w:tblPr>
     <w:tblGrid>
       <w:gridCol w:w="2381"/>
@@ -2141,7 +2232,7 @@
             <w:right w:val="single" w:sz="2" w:space="0" w:color="00000A"/>
             <w:insideV w:val="single" w:sz="2" w:space="0" w:color="00000A"/>
           </w:tcBorders>
-          <w:shd w:color="auto" w:fill="auto" w:val="clear"/>
+          <w:shd w:fill="auto" w:val="clear"/>
         </w:tcPr>
         <w:p>
           <w:pPr>
@@ -2203,9 +2294,9 @@
             <w:insideH w:val="single" w:sz="2" w:space="0" w:color="00000A"/>
             <w:insideV w:val="single" w:sz="2" w:space="0" w:color="00000A"/>
           </w:tcBorders>
-          <w:shd w:color="auto" w:fill="auto" w:val="clear"/>
+          <w:shd w:fill="auto" w:val="clear"/>
           <w:tcMar>
-            <w:left w:w="-2" w:type="dxa"/>
+            <w:left w:w="0" w:type="dxa"/>
           </w:tcMar>
           <w:vAlign w:val="center"/>
         </w:tcPr>
@@ -2229,9 +2320,9 @@
             <w:right w:val="single" w:sz="2" w:space="0" w:color="00000A"/>
             <w:insideV w:val="single" w:sz="2" w:space="0" w:color="00000A"/>
           </w:tcBorders>
-          <w:shd w:color="auto" w:fill="auto" w:val="clear"/>
+          <w:shd w:fill="auto" w:val="clear"/>
           <w:tcMar>
-            <w:left w:w="-2" w:type="dxa"/>
+            <w:left w:w="0" w:type="dxa"/>
           </w:tcMar>
           <w:vAlign w:val="center"/>
         </w:tcPr>
@@ -2258,9 +2349,9 @@
             <w:right w:val="single" w:sz="2" w:space="0" w:color="00000A"/>
             <w:insideV w:val="single" w:sz="2" w:space="0" w:color="00000A"/>
           </w:tcBorders>
-          <w:shd w:color="auto" w:fill="auto" w:val="clear"/>
+          <w:shd w:fill="auto" w:val="clear"/>
           <w:tcMar>
-            <w:left w:w="-2" w:type="dxa"/>
+            <w:left w:w="0" w:type="dxa"/>
           </w:tcMar>
           <w:vAlign w:val="center"/>
         </w:tcPr>
@@ -2287,7 +2378,7 @@
             <w:right w:val="single" w:sz="2" w:space="0" w:color="00000A"/>
             <w:insideV w:val="single" w:sz="2" w:space="0" w:color="00000A"/>
           </w:tcBorders>
-          <w:shd w:color="auto" w:fill="auto" w:val="clear"/>
+          <w:shd w:fill="auto" w:val="clear"/>
           <w:tcMar>
             <w:left w:w="0" w:type="dxa"/>
           </w:tcMar>
@@ -2317,9 +2408,9 @@
             <w:right w:val="single" w:sz="2" w:space="0" w:color="00000A"/>
             <w:insideV w:val="single" w:sz="2" w:space="0" w:color="00000A"/>
           </w:tcBorders>
-          <w:shd w:color="auto" w:fill="auto" w:val="clear"/>
+          <w:shd w:fill="auto" w:val="clear"/>
           <w:tcMar>
-            <w:left w:w="-2" w:type="dxa"/>
+            <w:left w:w="0" w:type="dxa"/>
           </w:tcMar>
           <w:vAlign w:val="center"/>
         </w:tcPr>
@@ -2347,9 +2438,9 @@
             <w:right w:val="single" w:sz="2" w:space="0" w:color="00000A"/>
             <w:insideV w:val="single" w:sz="2" w:space="0" w:color="00000A"/>
           </w:tcBorders>
-          <w:shd w:color="auto" w:fill="auto" w:val="clear"/>
+          <w:shd w:fill="auto" w:val="clear"/>
           <w:tcMar>
-            <w:left w:w="-2" w:type="dxa"/>
+            <w:left w:w="0" w:type="dxa"/>
           </w:tcMar>
           <w:vAlign w:val="center"/>
         </w:tcPr>
@@ -2376,9 +2467,9 @@
             <w:right w:val="single" w:sz="2" w:space="0" w:color="00000A"/>
             <w:insideV w:val="single" w:sz="2" w:space="0" w:color="00000A"/>
           </w:tcBorders>
-          <w:shd w:color="auto" w:fill="auto" w:val="clear"/>
+          <w:shd w:fill="auto" w:val="clear"/>
           <w:tcMar>
-            <w:left w:w="-2" w:type="dxa"/>
+            <w:left w:w="0" w:type="dxa"/>
           </w:tcMar>
           <w:vAlign w:val="center"/>
         </w:tcPr>
@@ -2409,7 +2500,7 @@
             <w:right w:val="single" w:sz="2" w:space="0" w:color="00000A"/>
             <w:insideV w:val="single" w:sz="2" w:space="0" w:color="00000A"/>
           </w:tcBorders>
-          <w:shd w:color="auto" w:fill="auto" w:val="clear"/>
+          <w:shd w:fill="auto" w:val="clear"/>
           <w:tcMar>
             <w:left w:w="0" w:type="dxa"/>
           </w:tcMar>
@@ -2438,9 +2529,9 @@
             <w:right w:val="single" w:sz="2" w:space="0" w:color="00000A"/>
             <w:insideV w:val="single" w:sz="2" w:space="0" w:color="00000A"/>
           </w:tcBorders>
-          <w:shd w:color="auto" w:fill="auto" w:val="clear"/>
+          <w:shd w:fill="auto" w:val="clear"/>
           <w:tcMar>
-            <w:left w:w="-2" w:type="dxa"/>
+            <w:left w:w="0" w:type="dxa"/>
           </w:tcMar>
           <w:vAlign w:val="center"/>
         </w:tcPr>
@@ -2468,9 +2559,9 @@
             <w:right w:val="single" w:sz="2" w:space="0" w:color="00000A"/>
             <w:insideV w:val="single" w:sz="2" w:space="0" w:color="00000A"/>
           </w:tcBorders>
-          <w:shd w:color="auto" w:fill="auto" w:val="clear"/>
+          <w:shd w:fill="auto" w:val="clear"/>
           <w:tcMar>
-            <w:left w:w="-2" w:type="dxa"/>
+            <w:left w:w="0" w:type="dxa"/>
           </w:tcMar>
           <w:vAlign w:val="center"/>
         </w:tcPr>
@@ -2497,9 +2588,9 @@
             <w:right w:val="single" w:sz="2" w:space="0" w:color="00000A"/>
             <w:insideV w:val="single" w:sz="2" w:space="0" w:color="00000A"/>
           </w:tcBorders>
-          <w:shd w:color="auto" w:fill="auto" w:val="clear"/>
+          <w:shd w:fill="auto" w:val="clear"/>
           <w:tcMar>
-            <w:left w:w="-2" w:type="dxa"/>
+            <w:left w:w="0" w:type="dxa"/>
           </w:tcMar>
           <w:vAlign w:val="center"/>
         </w:tcPr>
@@ -2530,7 +2621,7 @@
             <w:right w:val="single" w:sz="2" w:space="0" w:color="00000A"/>
             <w:insideV w:val="single" w:sz="2" w:space="0" w:color="00000A"/>
           </w:tcBorders>
-          <w:shd w:color="auto" w:fill="auto" w:val="clear"/>
+          <w:shd w:fill="auto" w:val="clear"/>
           <w:tcMar>
             <w:left w:w="0" w:type="dxa"/>
           </w:tcMar>
@@ -2559,9 +2650,9 @@
             <w:right w:val="single" w:sz="2" w:space="0" w:color="00000A"/>
             <w:insideV w:val="single" w:sz="2" w:space="0" w:color="00000A"/>
           </w:tcBorders>
-          <w:shd w:color="auto" w:fill="auto" w:val="clear"/>
+          <w:shd w:fill="auto" w:val="clear"/>
           <w:tcMar>
-            <w:left w:w="-2" w:type="dxa"/>
+            <w:left w:w="0" w:type="dxa"/>
           </w:tcMar>
           <w:vAlign w:val="center"/>
         </w:tcPr>
@@ -2588,9 +2679,9 @@
             <w:right w:val="single" w:sz="2" w:space="0" w:color="00000A"/>
             <w:insideV w:val="single" w:sz="2" w:space="0" w:color="00000A"/>
           </w:tcBorders>
-          <w:shd w:color="auto" w:fill="auto" w:val="clear"/>
+          <w:shd w:fill="auto" w:val="clear"/>
           <w:tcMar>
-            <w:left w:w="-2" w:type="dxa"/>
+            <w:left w:w="0" w:type="dxa"/>
           </w:tcMar>
           <w:vAlign w:val="center"/>
         </w:tcPr>
@@ -2617,9 +2708,9 @@
             <w:right w:val="single" w:sz="2" w:space="0" w:color="00000A"/>
             <w:insideV w:val="single" w:sz="2" w:space="0" w:color="00000A"/>
           </w:tcBorders>
-          <w:shd w:color="auto" w:fill="auto" w:val="clear"/>
+          <w:shd w:fill="auto" w:val="clear"/>
           <w:tcMar>
-            <w:left w:w="-2" w:type="dxa"/>
+            <w:left w:w="0" w:type="dxa"/>
           </w:tcMar>
           <w:vAlign w:val="center"/>
         </w:tcPr>
@@ -2657,12 +2748,17 @@
   <w:docDefaults>
     <w:rPrDefault>
       <w:rPr>
-        <w:rFonts w:ascii="Calibri" w:hAnsi="Calibri" w:eastAsia="Calibri" w:cs="Times New Roman"/>
-        <w:lang w:val="fr-FR" w:eastAsia="fr-FR" w:bidi="ar-SA"/>
+        <w:rFonts w:ascii="Liberation Serif" w:hAnsi="Liberation Serif" w:eastAsia="Noto Serif CJK SC" w:cs="Lohit Devanagari"/>
+        <w:kern w:val="2"/>
+        <w:sz w:val="24"/>
+        <w:szCs w:val="24"/>
+        <w:lang w:val="fr-FR" w:eastAsia="zh-CN" w:bidi="hi-IN"/>
       </w:rPr>
     </w:rPrDefault>
     <w:pPrDefault>
-      <w:pPr/>
+      <w:pPr>
+        <w:widowControl/>
+      </w:pPr>
     </w:pPrDefault>
   </w:docDefaults>
   <w:latentStyles w:defLockedState="0" w:defUIPriority="99" w:defSemiHidden="0" w:defUnhideWhenUsed="0" w:defQFormat="0" w:count="371">
@@ -3045,6 +3141,9 @@
     <w:pPr>
       <w:widowControl/>
       <w:suppressAutoHyphens w:val="false"/>
+      <w:kinsoku w:val="true"/>
+      <w:overflowPunct w:val="true"/>
+      <w:autoSpaceDE w:val="true"/>
       <w:bidi w:val="0"/>
       <w:spacing w:lineRule="auto" w:line="259" w:before="0" w:after="160"/>
       <w:jc w:val="left"/>
@@ -3052,6 +3151,7 @@
     <w:rPr>
       <w:rFonts w:ascii="Ubuntu" w:hAnsi="Ubuntu" w:eastAsia="Calibri" w:cs="Times New Roman"/>
       <w:color w:val="00000A"/>
+      <w:kern w:val="2"/>
       <w:sz w:val="20"/>
       <w:szCs w:val="22"/>
       <w:lang w:val="fr-FR" w:eastAsia="en-US" w:bidi="ar-SA"/>
@@ -3066,7 +3166,7 @@
     <w:qFormat/>
     <w:rsid w:val="00f706e6"/>
     <w:pPr>
-      <w:keepNext/>
+      <w:keepNext w:val="true"/>
       <w:keepLines/>
       <w:spacing w:before="240" w:after="0"/>
       <w:outlineLvl w:val="0"/>
@@ -3088,7 +3188,7 @@
     <w:qFormat/>
     <w:rsid w:val="00f706e6"/>
     <w:pPr>
-      <w:keepNext/>
+      <w:keepNext w:val="true"/>
       <w:keepLines/>
       <w:spacing w:before="40" w:after="0"/>
       <w:outlineLvl w:val="1"/>
@@ -3111,7 +3211,7 @@
     <w:qFormat/>
     <w:rsid w:val="00f706e6"/>
     <w:pPr>
-      <w:keepNext/>
+      <w:keepNext w:val="true"/>
       <w:keepLines/>
       <w:spacing w:before="40" w:after="0"/>
       <w:outlineLvl w:val="2"/>
@@ -3133,7 +3233,7 @@
     <w:qFormat/>
     <w:rsid w:val="00f706e6"/>
     <w:pPr>
-      <w:keepNext/>
+      <w:keepNext w:val="true"/>
       <w:keepLines/>
       <w:spacing w:before="40" w:after="0"/>
       <w:outlineLvl w:val="3"/>
@@ -3604,13 +3704,21 @@
       <w:rFonts w:cs="Courier New"/>
     </w:rPr>
   </w:style>
+  <w:style w:type="character" w:styleId="ListLabel10">
+    <w:name w:val="ListLabel 10"/>
+    <w:qFormat/>
+    <w:rPr>
+      <w:sz w:val="14"/>
+      <w:szCs w:val="14"/>
+    </w:rPr>
+  </w:style>
   <w:style w:type="paragraph" w:styleId="Titre">
     <w:name w:val="Titre"/>
     <w:basedOn w:val="Normal"/>
     <w:next w:val="Corpsdetexte"/>
     <w:qFormat/>
     <w:pPr>
-      <w:keepNext/>
+      <w:keepNext w:val="true"/>
       <w:spacing w:before="240" w:after="120"/>
     </w:pPr>
     <w:rPr>
@@ -3704,12 +3812,16 @@
     <w:rsid w:val="00f706e6"/>
     <w:pPr>
       <w:widowControl/>
+      <w:kinsoku w:val="true"/>
+      <w:overflowPunct w:val="true"/>
+      <w:autoSpaceDE w:val="true"/>
       <w:bidi w:val="0"/>
       <w:jc w:val="left"/>
     </w:pPr>
     <w:rPr>
       <w:rFonts w:ascii="Ubuntu" w:hAnsi="Ubuntu" w:eastAsia="Calibri" w:cs="Times New Roman"/>
       <w:color w:val="00000A"/>
+      <w:kern w:val="2"/>
       <w:sz w:val="20"/>
       <w:szCs w:val="22"/>
       <w:lang w:val="fr-FR" w:eastAsia="en-US" w:bidi="ar-SA"/>
@@ -3887,6 +3999,7 @@
     <w:rsid w:val="00b42cb4"/>
     <w:pPr>
       <w:tabs>
+        <w:tab w:val="clear" w:pos="709"/>
         <w:tab w:val="center" w:pos="4536" w:leader="none"/>
         <w:tab w:val="right" w:pos="9072" w:leader="none"/>
       </w:tabs>
@@ -3903,6 +4016,7 @@
     <w:rsid w:val="00b42cb4"/>
     <w:pPr>
       <w:tabs>
+        <w:tab w:val="clear" w:pos="709"/>
         <w:tab w:val="center" w:pos="4536" w:leader="none"/>
         <w:tab w:val="right" w:pos="9072" w:leader="none"/>
       </w:tabs>
@@ -3968,6 +4082,9 @@
     <w:rsid w:val="009562ee"/>
     <w:pPr>
       <w:widowControl/>
+      <w:kinsoku w:val="true"/>
+      <w:overflowPunct w:val="true"/>
+      <w:autoSpaceDE w:val="true"/>
       <w:bidi w:val="0"/>
       <w:spacing w:lineRule="exact" w:line="260" w:before="0" w:after="260"/>
       <w:ind w:left="3136" w:hanging="397"/>
@@ -3977,6 +4094,7 @@
     <w:rPr>
       <w:rFonts w:ascii="Ubuntu Light" w:hAnsi="Ubuntu Light" w:eastAsia="Calibri" w:cs="Times New Roman"/>
       <w:color w:val="00000A"/>
+      <w:kern w:val="2"/>
       <w:sz w:val="16"/>
       <w:szCs w:val="16"/>
       <w:lang w:val="fr-FR" w:eastAsia="en-US" w:bidi="ar-SA"/>

</xml_diff>

<commit_message>
FIX : Les variables des templates sont remplacées par du vide quand elles ne sont pas renseignées dans l'activités UP : Les numérotations personnalisées sont disponibles dans les templates sour la forme "num-numerotation-clef" (nom mis en minuscule et espaces remplacés par des tirets)
</commit_message>
<xml_diff>
--- a/data/generated-documents/activity/bordereau.docx
+++ b/data/generated-documents/activity/bordereau.docx
@@ -16,7 +16,7 @@
         <mc:AlternateContent>
           <mc:Choice Requires="wps">
             <w:drawing>
-              <wp:anchor behindDoc="0" distT="0" distB="0" distL="114300" distR="114300" simplePos="0" locked="0" layoutInCell="1" allowOverlap="1" relativeHeight="2">
+              <wp:anchor behindDoc="0" distT="0" distB="0" distL="0" distR="0" simplePos="0" locked="0" layoutInCell="0" allowOverlap="1" relativeHeight="4">
                 <wp:simplePos x="0" y="0"/>
                 <wp:positionH relativeFrom="column">
                   <wp:posOffset>3288665</wp:posOffset>
@@ -24,7 +24,7 @@
                 <wp:positionV relativeFrom="page">
                   <wp:posOffset>228600</wp:posOffset>
                 </wp:positionV>
-                <wp:extent cx="3735705" cy="2059305"/>
+                <wp:extent cx="3736340" cy="2059940"/>
                 <wp:effectExtent l="0" t="0" r="0" b="0"/>
                 <wp:wrapNone/>
                 <wp:docPr id="1" name="Zone de texte 2"/>
@@ -35,7 +35,7 @@
                       <wps:spPr>
                         <a:xfrm>
                           <a:off x="0" y="0"/>
-                          <a:ext cx="3735000" cy="2058840"/>
+                          <a:ext cx="3735720" cy="2059200"/>
                         </a:xfrm>
                         <a:prstGeom prst="rect">
                           <a:avLst/>
@@ -60,14 +60,14 @@
                               <w:tblW w:w="5529" w:type="dxa"/>
                               <w:jc w:val="left"/>
                               <w:tblInd w:w="0" w:type="dxa"/>
-                              <w:tblBorders/>
+                              <w:tblLayout w:type="fixed"/>
                               <w:tblCellMar>
                                 <w:top w:w="0" w:type="dxa"/>
                                 <w:left w:w="0" w:type="dxa"/>
                                 <w:bottom w:w="0" w:type="dxa"/>
                                 <w:right w:w="0" w:type="dxa"/>
                               </w:tblCellMar>
-                              <w:tblLook w:noVBand="1" w:val="04a0" w:noHBand="0" w:lastColumn="0" w:firstColumn="1" w:lastRow="0" w:firstRow="1"/>
+                              <w:tblLook w:val="04a0" w:noHBand="0" w:noVBand="1" w:firstColumn="1" w:lastRow="0" w:lastColumn="0" w:firstRow="1"/>
                             </w:tblPr>
                             <w:tblGrid>
                               <w:gridCol w:w="5529"/>
@@ -86,6 +86,7 @@
                                 <w:p>
                                   <w:pPr>
                                     <w:pStyle w:val="LieuDate"/>
+                                    <w:widowControl w:val="false"/>
                                     <w:rPr/>
                                   </w:pPr>
                                   <w:r>
@@ -111,7 +112,7 @@
                                   </w:r>
                                   <w:r>
                                     <w:rPr/>
-                                    <w:t>5 March 2021</w:t>
+                                    <w:t>18 March 2022</w:t>
                                   </w:r>
                                   <w:r>
                                     <w:rPr/>
@@ -134,6 +135,7 @@
                                 <w:p>
                                   <w:pPr>
                                     <w:pStyle w:val="Contenudecadre"/>
+                                    <w:widowControl w:val="false"/>
                                     <w:spacing w:lineRule="auto" w:line="240" w:before="0" w:after="0"/>
                                     <w:rPr>
                                       <w:color w:val="0070C0"/>
@@ -163,6 +165,7 @@
                                 <w:p>
                                   <w:pPr>
                                     <w:pStyle w:val="Contenudecadre"/>
+                                    <w:widowControl w:val="false"/>
                                     <w:spacing w:lineRule="auto" w:line="240" w:before="0" w:after="0"/>
                                     <w:rPr>
                                       <w:color w:val="0070C0"/>
@@ -191,6 +194,7 @@
                                 <w:p>
                                   <w:pPr>
                                     <w:pStyle w:val="Contact"/>
+                                    <w:widowControl w:val="false"/>
                                     <w:rPr>
                                       <w:rFonts w:ascii="Ubuntu" w:hAnsi="Ubuntu"/>
                                       <w:color w:val="0070C0"/>
@@ -229,6 +233,7 @@
                                 <w:p>
                                   <w:pPr>
                                     <w:pStyle w:val="Contact"/>
+                                    <w:widowControl w:val="false"/>
                                     <w:rPr>
                                       <w:rFonts w:ascii="Ubuntu" w:hAnsi="Ubuntu"/>
                                       <w:color w:val="0070C0"/>
@@ -249,6 +254,7 @@
                                 <w:p>
                                   <w:pPr>
                                     <w:pStyle w:val="Contact"/>
+                                    <w:widowControl w:val="false"/>
                                     <w:rPr>
                                       <w:rFonts w:ascii="Ubuntu" w:hAnsi="Ubuntu"/>
                                       <w:color w:val="0070C0"/>
@@ -269,6 +275,7 @@
                                 <w:p>
                                   <w:pPr>
                                     <w:pStyle w:val="Contact"/>
+                                    <w:widowControl w:val="false"/>
                                     <w:rPr>
                                       <w:rFonts w:ascii="Ubuntu" w:hAnsi="Ubuntu"/>
                                       <w:color w:val="0070C0"/>
@@ -288,6 +295,7 @@
                                 <w:p>
                                   <w:pPr>
                                     <w:pStyle w:val="Contact"/>
+                                    <w:widowControl w:val="false"/>
                                     <w:rPr>
                                       <w:rFonts w:ascii="Ubuntu" w:hAnsi="Ubuntu"/>
                                       <w:color w:val="0070C0"/>
@@ -326,6 +334,7 @@
                                 <w:p>
                                   <w:pPr>
                                     <w:pStyle w:val="Contact"/>
+                                    <w:widowControl w:val="false"/>
                                     <w:rPr>
                                       <w:rFonts w:ascii="Ubuntu" w:hAnsi="Ubuntu"/>
                                       <w:color w:val="0070C0"/>
@@ -381,7 +390,6 @@
                         </w:txbxContent>
                       </wps:txbx>
                       <wps:bodyPr lIns="0" rIns="0" tIns="0" bIns="0">
-                        <a:prstTxWarp prst="textNoShape"/>
                         <a:noAutofit/>
                       </wps:bodyPr>
                     </wps:wsp>
@@ -392,8 +400,7 @@
           </mc:Choice>
           <mc:Fallback>
             <w:pict>
-              <v:rect id="shape_0" ID="Zone de texte 2" fillcolor="white" stroked="f" style="position:absolute;margin-left:258.95pt;margin-top:18pt;width:294.05pt;height:162.05pt;mso-position-vertical-relative:page">
-                <w10:wrap type="square"/>
+              <v:rect id="shape_0" ID="Zone de texte 2" fillcolor="white" stroked="f" style="position:absolute;margin-left:258.95pt;margin-top:18pt;width:294.1pt;height:162.1pt;mso-wrap-style:square;v-text-anchor:top;mso-position-vertical-relative:page">
                 <v:fill o:detectmouseclick="t" type="solid" color2="black"/>
                 <v:stroke color="#3465a4" weight="6480" joinstyle="round" endcap="flat"/>
                 <v:textbox>
@@ -403,14 +410,14 @@
                         <w:tblW w:w="5529" w:type="dxa"/>
                         <w:jc w:val="left"/>
                         <w:tblInd w:w="0" w:type="dxa"/>
-                        <w:tblBorders/>
+                        <w:tblLayout w:type="fixed"/>
                         <w:tblCellMar>
                           <w:top w:w="0" w:type="dxa"/>
                           <w:left w:w="0" w:type="dxa"/>
                           <w:bottom w:w="0" w:type="dxa"/>
                           <w:right w:w="0" w:type="dxa"/>
                         </w:tblCellMar>
-                        <w:tblLook w:noVBand="1" w:val="04a0" w:noHBand="0" w:lastColumn="0" w:firstColumn="1" w:lastRow="0" w:firstRow="1"/>
+                        <w:tblLook w:val="04a0" w:noHBand="0" w:noVBand="1" w:firstColumn="1" w:lastRow="0" w:lastColumn="0" w:firstRow="1"/>
                       </w:tblPr>
                       <w:tblGrid>
                         <w:gridCol w:w="5529"/>
@@ -429,6 +436,7 @@
                           <w:p>
                             <w:pPr>
                               <w:pStyle w:val="LieuDate"/>
+                              <w:widowControl w:val="false"/>
                               <w:rPr/>
                             </w:pPr>
                             <w:r>
@@ -454,7 +462,7 @@
                             </w:r>
                             <w:r>
                               <w:rPr/>
-                              <w:t>5 March 2021</w:t>
+                              <w:t>18 March 2022</w:t>
                             </w:r>
                             <w:r>
                               <w:rPr/>
@@ -477,6 +485,7 @@
                           <w:p>
                             <w:pPr>
                               <w:pStyle w:val="Contenudecadre"/>
+                              <w:widowControl w:val="false"/>
                               <w:spacing w:lineRule="auto" w:line="240" w:before="0" w:after="0"/>
                               <w:rPr>
                                 <w:color w:val="0070C0"/>
@@ -506,6 +515,7 @@
                           <w:p>
                             <w:pPr>
                               <w:pStyle w:val="Contenudecadre"/>
+                              <w:widowControl w:val="false"/>
                               <w:spacing w:lineRule="auto" w:line="240" w:before="0" w:after="0"/>
                               <w:rPr>
                                 <w:color w:val="0070C0"/>
@@ -534,6 +544,7 @@
                           <w:p>
                             <w:pPr>
                               <w:pStyle w:val="Contact"/>
+                              <w:widowControl w:val="false"/>
                               <w:rPr>
                                 <w:rFonts w:ascii="Ubuntu" w:hAnsi="Ubuntu"/>
                                 <w:color w:val="0070C0"/>
@@ -572,6 +583,7 @@
                           <w:p>
                             <w:pPr>
                               <w:pStyle w:val="Contact"/>
+                              <w:widowControl w:val="false"/>
                               <w:rPr>
                                 <w:rFonts w:ascii="Ubuntu" w:hAnsi="Ubuntu"/>
                                 <w:color w:val="0070C0"/>
@@ -592,6 +604,7 @@
                           <w:p>
                             <w:pPr>
                               <w:pStyle w:val="Contact"/>
+                              <w:widowControl w:val="false"/>
                               <w:rPr>
                                 <w:rFonts w:ascii="Ubuntu" w:hAnsi="Ubuntu"/>
                                 <w:color w:val="0070C0"/>
@@ -612,6 +625,7 @@
                           <w:p>
                             <w:pPr>
                               <w:pStyle w:val="Contact"/>
+                              <w:widowControl w:val="false"/>
                               <w:rPr>
                                 <w:rFonts w:ascii="Ubuntu" w:hAnsi="Ubuntu"/>
                                 <w:color w:val="0070C0"/>
@@ -631,6 +645,7 @@
                           <w:p>
                             <w:pPr>
                               <w:pStyle w:val="Contact"/>
+                              <w:widowControl w:val="false"/>
                               <w:rPr>
                                 <w:rFonts w:ascii="Ubuntu" w:hAnsi="Ubuntu"/>
                                 <w:color w:val="0070C0"/>
@@ -669,6 +684,7 @@
                           <w:p>
                             <w:pPr>
                               <w:pStyle w:val="Contact"/>
+                              <w:widowControl w:val="false"/>
                               <w:rPr>
                                 <w:rFonts w:ascii="Ubuntu" w:hAnsi="Ubuntu"/>
                                 <w:color w:val="0070C0"/>
@@ -723,6 +739,7 @@
                     </w:p>
                   </w:txbxContent>
                 </v:textbox>
+                <w10:wrap type="none"/>
               </v:rect>
             </w:pict>
           </mc:Fallback>
@@ -841,21 +858,14 @@
         <w:tblW w:w="9447" w:type="dxa"/>
         <w:jc w:val="center"/>
         <w:tblInd w:w="0" w:type="dxa"/>
-        <w:tblBorders>
-          <w:top w:val="single" w:sz="4" w:space="0" w:color="00000A"/>
-          <w:left w:val="single" w:sz="4" w:space="0" w:color="00000A"/>
-          <w:bottom w:val="single" w:sz="4" w:space="0" w:color="00000A"/>
-          <w:right w:val="single" w:sz="4" w:space="0" w:color="00000A"/>
-          <w:insideH w:val="single" w:sz="4" w:space="0" w:color="00000A"/>
-          <w:insideV w:val="single" w:sz="4" w:space="0" w:color="00000A"/>
-        </w:tblBorders>
+        <w:tblLayout w:type="fixed"/>
         <w:tblCellMar>
           <w:top w:w="0" w:type="dxa"/>
           <w:left w:w="66" w:type="dxa"/>
           <w:bottom w:w="0" w:type="dxa"/>
           <w:right w:w="71" w:type="dxa"/>
         </w:tblCellMar>
-        <w:tblLook w:noVBand="0" w:val="0000" w:noHBand="0" w:lastColumn="0" w:firstColumn="0" w:lastRow="0" w:firstRow="0"/>
+        <w:tblLook w:val="0000" w:noHBand="0" w:noVBand="0" w:firstColumn="0" w:lastRow="0" w:lastColumn="0" w:firstRow="0"/>
       </w:tblPr>
       <w:tblGrid>
         <w:gridCol w:w="9447"/>
@@ -872,8 +882,6 @@
               <w:left w:val="single" w:sz="4" w:space="0" w:color="00000A"/>
               <w:bottom w:val="single" w:sz="4" w:space="0" w:color="00000A"/>
               <w:right w:val="single" w:sz="4" w:space="0" w:color="00000A"/>
-              <w:insideH w:val="single" w:sz="4" w:space="0" w:color="00000A"/>
-              <w:insideV w:val="single" w:sz="4" w:space="0" w:color="00000A"/>
             </w:tcBorders>
             <w:shd w:fill="auto" w:val="clear"/>
           </w:tcPr>
@@ -882,21 +890,14 @@
               <w:tblW w:w="9447" w:type="dxa"/>
               <w:jc w:val="center"/>
               <w:tblInd w:w="0" w:type="dxa"/>
-              <w:tblBorders>
-                <w:top w:val="single" w:sz="4" w:space="0" w:color="00000A"/>
-                <w:left w:val="single" w:sz="4" w:space="0" w:color="00000A"/>
-                <w:bottom w:val="single" w:sz="4" w:space="0" w:color="00000A"/>
-                <w:right w:val="single" w:sz="4" w:space="0" w:color="00000A"/>
-                <w:insideH w:val="single" w:sz="4" w:space="0" w:color="00000A"/>
-                <w:insideV w:val="single" w:sz="4" w:space="0" w:color="00000A"/>
-              </w:tblBorders>
+              <w:tblLayout w:type="fixed"/>
               <w:tblCellMar>
                 <w:top w:w="0" w:type="dxa"/>
                 <w:left w:w="61" w:type="dxa"/>
                 <w:bottom w:w="0" w:type="dxa"/>
                 <w:right w:w="71" w:type="dxa"/>
               </w:tblCellMar>
-              <w:tblLook w:noVBand="0" w:val="0000" w:noHBand="0" w:lastColumn="0" w:firstColumn="0" w:lastRow="0" w:firstRow="0"/>
+              <w:tblLook w:val="0000" w:noHBand="0" w:noVBand="0" w:firstColumn="0" w:lastRow="0" w:lastColumn="0" w:firstRow="0"/>
             </w:tblPr>
             <w:tblGrid>
               <w:gridCol w:w="9447"/>
@@ -913,14 +914,13 @@
                     <w:left w:val="single" w:sz="4" w:space="0" w:color="00000A"/>
                     <w:bottom w:val="single" w:sz="4" w:space="0" w:color="00000A"/>
                     <w:right w:val="single" w:sz="4" w:space="0" w:color="00000A"/>
-                    <w:insideH w:val="single" w:sz="4" w:space="0" w:color="00000A"/>
-                    <w:insideV w:val="single" w:sz="4" w:space="0" w:color="00000A"/>
                   </w:tcBorders>
                   <w:shd w:fill="auto" w:val="clear"/>
                 </w:tcPr>
                 <w:p>
                   <w:pPr>
                     <w:pStyle w:val="Normal"/>
+                    <w:widowControl w:val="false"/>
                     <w:spacing w:lineRule="auto" w:line="259" w:before="240" w:after="160"/>
                     <w:jc w:val="center"/>
                     <w:rPr/>
@@ -940,7 +940,16 @@
                       <w:sz w:val="18"/>
                       <w:szCs w:val="18"/>
                     </w:rPr>
-                    <w:t>${oscar}</w:t>
+                    <w:t xml:space="preserve">${oscar} /  </w:t>
+                  </w:r>
+                  <w:r>
+                    <w:rPr>
+                      <w:b/>
+                      <w:bCs/>
+                      <w:sz w:val="18"/>
+                      <w:szCs w:val="18"/>
+                    </w:rPr>
+                    <w:t>${num-code-eotp}</w:t>
                   </w:r>
                 </w:p>
               </w:tc>
@@ -957,14 +966,13 @@
                     <w:left w:val="single" w:sz="4" w:space="0" w:color="00000A"/>
                     <w:bottom w:val="single" w:sz="4" w:space="0" w:color="00000A"/>
                     <w:right w:val="single" w:sz="4" w:space="0" w:color="00000A"/>
-                    <w:insideH w:val="single" w:sz="4" w:space="0" w:color="00000A"/>
-                    <w:insideV w:val="single" w:sz="4" w:space="0" w:color="00000A"/>
                   </w:tcBorders>
                   <w:shd w:fill="auto" w:val="clear"/>
                 </w:tcPr>
                 <w:p>
                   <w:pPr>
                     <w:pStyle w:val="Normal"/>
+                    <w:widowControl w:val="false"/>
                     <w:jc w:val="both"/>
                     <w:rPr/>
                   </w:pPr>
@@ -1002,6 +1010,7 @@
                 <w:p>
                   <w:pPr>
                     <w:pStyle w:val="Normal"/>
+                    <w:widowControl w:val="false"/>
                     <w:jc w:val="both"/>
                     <w:rPr>
                       <w:sz w:val="18"/>
@@ -1053,6 +1062,7 @@
                 <w:p>
                   <w:pPr>
                     <w:pStyle w:val="Normal"/>
+                    <w:widowControl w:val="false"/>
                     <w:jc w:val="both"/>
                     <w:rPr>
                       <w:sz w:val="18"/>
@@ -1107,6 +1117,7 @@
                 <w:p>
                   <w:pPr>
                     <w:pStyle w:val="Normal"/>
+                    <w:widowControl w:val="false"/>
                     <w:jc w:val="both"/>
                     <w:rPr>
                       <w:sz w:val="18"/>
@@ -1177,6 +1188,7 @@
                 <w:p>
                   <w:pPr>
                     <w:pStyle w:val="Normal"/>
+                    <w:widowControl w:val="false"/>
                     <w:spacing w:before="0" w:after="160"/>
                     <w:contextualSpacing/>
                     <w:jc w:val="both"/>
@@ -1201,6 +1213,7 @@
                 <w:p>
                   <w:pPr>
                     <w:pStyle w:val="Normal"/>
+                    <w:widowControl w:val="false"/>
                     <w:spacing w:before="0" w:after="160"/>
                     <w:contextualSpacing/>
                     <w:jc w:val="both"/>
@@ -1230,6 +1243,7 @@
                 <w:p>
                   <w:pPr>
                     <w:pStyle w:val="Normal"/>
+                    <w:widowControl w:val="false"/>
                     <w:spacing w:before="0" w:after="160"/>
                     <w:contextualSpacing/>
                     <w:jc w:val="both"/>
@@ -1254,6 +1268,7 @@
                 <w:p>
                   <w:pPr>
                     <w:pStyle w:val="Normal"/>
+                    <w:widowControl w:val="false"/>
                     <w:spacing w:before="0" w:after="160"/>
                     <w:contextualSpacing/>
                     <w:jc w:val="both"/>
@@ -1275,6 +1290,7 @@
                 <w:p>
                   <w:pPr>
                     <w:pStyle w:val="Normal"/>
+                    <w:widowControl w:val="false"/>
                     <w:spacing w:before="0" w:after="160"/>
                     <w:contextualSpacing/>
                     <w:jc w:val="both"/>
@@ -1299,6 +1315,7 @@
                 <w:p>
                   <w:pPr>
                     <w:pStyle w:val="Normal"/>
+                    <w:widowControl w:val="false"/>
                     <w:spacing w:before="0" w:after="160"/>
                     <w:contextualSpacing/>
                     <w:jc w:val="both"/>
@@ -1317,6 +1334,7 @@
                 <w:p>
                   <w:pPr>
                     <w:pStyle w:val="Normal"/>
+                    <w:widowControl w:val="false"/>
                     <w:spacing w:before="0" w:after="160"/>
                     <w:contextualSpacing/>
                     <w:jc w:val="both"/>
@@ -1335,6 +1353,7 @@
                 <w:p>
                   <w:pPr>
                     <w:pStyle w:val="Normal"/>
+                    <w:widowControl w:val="false"/>
                     <w:spacing w:before="0" w:after="160"/>
                     <w:contextualSpacing/>
                     <w:jc w:val="both"/>
@@ -1359,6 +1378,7 @@
                 <w:p>
                   <w:pPr>
                     <w:pStyle w:val="Normal"/>
+                    <w:widowControl w:val="false"/>
                     <w:spacing w:before="0" w:after="160"/>
                     <w:contextualSpacing/>
                     <w:jc w:val="both"/>
@@ -1380,6 +1400,7 @@
                 <w:p>
                   <w:pPr>
                     <w:pStyle w:val="Normal"/>
+                    <w:widowControl w:val="false"/>
                     <w:spacing w:before="0" w:after="160"/>
                     <w:contextualSpacing/>
                     <w:jc w:val="both"/>
@@ -1404,6 +1425,7 @@
                 <w:p>
                   <w:pPr>
                     <w:pStyle w:val="Normal"/>
+                    <w:widowControl w:val="false"/>
                     <w:spacing w:before="0" w:after="160"/>
                     <w:contextualSpacing/>
                     <w:jc w:val="both"/>
@@ -1425,6 +1447,7 @@
                 <w:p>
                   <w:pPr>
                     <w:pStyle w:val="Normal"/>
+                    <w:widowControl w:val="false"/>
                     <w:spacing w:before="0" w:after="160"/>
                     <w:contextualSpacing/>
                     <w:jc w:val="both"/>
@@ -1449,6 +1472,7 @@
                 <w:p>
                   <w:pPr>
                     <w:pStyle w:val="Normal"/>
+                    <w:widowControl w:val="false"/>
                     <w:spacing w:before="0" w:after="160"/>
                     <w:contextualSpacing/>
                     <w:jc w:val="both"/>
@@ -1470,6 +1494,7 @@
                 <w:p>
                   <w:pPr>
                     <w:pStyle w:val="Normal"/>
+                    <w:widowControl w:val="false"/>
                     <w:spacing w:before="0" w:after="160"/>
                     <w:contextualSpacing/>
                     <w:jc w:val="both"/>
@@ -1494,6 +1519,7 @@
                 <w:p>
                   <w:pPr>
                     <w:pStyle w:val="Normal"/>
+                    <w:widowControl w:val="false"/>
                     <w:spacing w:before="0" w:after="160"/>
                     <w:contextualSpacing/>
                     <w:jc w:val="both"/>
@@ -1512,6 +1538,7 @@
                 <w:p>
                   <w:pPr>
                     <w:pStyle w:val="Normal"/>
+                    <w:widowControl w:val="false"/>
                     <w:spacing w:before="0" w:after="160"/>
                     <w:contextualSpacing/>
                     <w:jc w:val="both"/>
@@ -1540,6 +1567,7 @@
                 <w:p>
                   <w:pPr>
                     <w:pStyle w:val="Normal"/>
+                    <w:widowControl w:val="false"/>
                     <w:spacing w:before="0" w:after="160"/>
                     <w:contextualSpacing/>
                     <w:jc w:val="both"/>
@@ -1558,6 +1586,7 @@
                 <w:p>
                   <w:pPr>
                     <w:pStyle w:val="Normal"/>
+                    <w:widowControl w:val="false"/>
                     <w:spacing w:before="0" w:after="160"/>
                     <w:contextualSpacing/>
                     <w:jc w:val="both"/>
@@ -1577,33 +1606,13 @@
                       <w:sz w:val="18"/>
                       <w:szCs w:val="18"/>
                     </w:rPr>
-                    <w:t xml:space="preserve"> </w:t>
-                  </w:r>
-                  <w:r>
-                    <w:rPr>
-                      <w:sz w:val="18"/>
-                      <w:szCs w:val="18"/>
-                    </w:rPr>
-                    <w:t>: ${total-</w:t>
-                  </w:r>
-                  <w:r>
-                    <w:rPr>
-                      <w:sz w:val="18"/>
-                      <w:szCs w:val="18"/>
-                    </w:rPr>
-                    <w:t>depense-percent</w:t>
-                  </w:r>
-                  <w:r>
-                    <w:rPr>
-                      <w:sz w:val="18"/>
-                      <w:szCs w:val="18"/>
-                    </w:rPr>
-                    <w:t>} %</w:t>
+                    <w:t xml:space="preserve"> : ${total-depense-percent} %</w:t>
                   </w:r>
                 </w:p>
                 <w:p>
                   <w:pPr>
                     <w:pStyle w:val="Normal"/>
+                    <w:widowControl w:val="false"/>
                     <w:spacing w:before="0" w:after="160"/>
                     <w:contextualSpacing/>
                     <w:jc w:val="both"/>
@@ -1622,6 +1631,7 @@
                 <w:p>
                   <w:pPr>
                     <w:pStyle w:val="Normal"/>
+                    <w:widowControl w:val="false"/>
                     <w:spacing w:before="0" w:after="160"/>
                     <w:contextualSpacing/>
                     <w:jc w:val="both"/>
@@ -1648,6 +1658,7 @@
                 <w:p>
                   <w:pPr>
                     <w:pStyle w:val="Normal"/>
+                    <w:widowControl w:val="false"/>
                     <w:spacing w:before="0" w:after="160"/>
                     <w:contextualSpacing/>
                     <w:jc w:val="both"/>
@@ -1666,6 +1677,7 @@
                 <w:p>
                   <w:pPr>
                     <w:pStyle w:val="Normal"/>
+                    <w:widowControl w:val="false"/>
                     <w:spacing w:before="0" w:after="160"/>
                     <w:contextualSpacing/>
                     <w:jc w:val="both"/>
@@ -1693,7 +1705,7 @@
           <w:p>
             <w:pPr>
               <w:pStyle w:val="Normal"/>
-              <w:widowControl/>
+              <w:widowControl w:val="false"/>
               <w:suppressAutoHyphens w:val="false"/>
               <w:bidi w:val="0"/>
               <w:spacing w:lineRule="auto" w:line="259" w:before="0" w:after="160"/>
@@ -1797,7 +1809,7 @@
       <w:pgNumType w:fmt="decimal"/>
       <w:formProt w:val="false"/>
       <w:textDirection w:val="lrTb"/>
-      <w:docGrid w:type="default" w:linePitch="360" w:charSpace="1842"/>
+      <w:docGrid w:type="default" w:linePitch="360" w:charSpace="1638"/>
     </w:sectPr>
   </w:body>
 </w:document>
@@ -1810,20 +1822,20 @@
       <w:tblW w:w="9978" w:type="dxa"/>
       <w:jc w:val="left"/>
       <w:tblInd w:w="0" w:type="dxa"/>
-      <w:tblBorders/>
+      <w:tblLayout w:type="fixed"/>
       <w:tblCellMar>
         <w:top w:w="0" w:type="dxa"/>
         <w:left w:w="0" w:type="dxa"/>
         <w:bottom w:w="0" w:type="dxa"/>
         <w:right w:w="0" w:type="dxa"/>
       </w:tblCellMar>
-      <w:tblLook w:noVBand="1" w:val="04a0" w:noHBand="0" w:lastColumn="0" w:firstColumn="1" w:lastRow="0" w:firstRow="1"/>
+      <w:tblLook w:val="04a0" w:noHBand="0" w:noVBand="1" w:firstColumn="1" w:lastRow="0" w:lastColumn="0" w:firstRow="1"/>
     </w:tblPr>
     <w:tblGrid>
-      <w:gridCol w:w="2378"/>
-      <w:gridCol w:w="4425"/>
-      <w:gridCol w:w="794"/>
-      <w:gridCol w:w="2380"/>
+      <w:gridCol w:w="2377"/>
+      <w:gridCol w:w="4426"/>
+      <w:gridCol w:w="795"/>
+      <w:gridCol w:w="2379"/>
     </w:tblGrid>
     <w:tr>
       <w:trPr>
@@ -1831,7 +1843,7 @@
       </w:trPr>
       <w:tc>
         <w:tcPr>
-          <w:tcW w:w="2378" w:type="dxa"/>
+          <w:tcW w:w="2377" w:type="dxa"/>
           <w:tcBorders/>
           <w:shd w:fill="auto" w:val="clear"/>
           <w:vAlign w:val="center"/>
@@ -1839,6 +1851,7 @@
         <w:p>
           <w:pPr>
             <w:pStyle w:val="Normal"/>
+            <w:widowControl w:val="false"/>
             <w:spacing w:lineRule="auto" w:line="240" w:before="0" w:after="0"/>
             <w:rPr>
               <w:rFonts w:ascii="Ubuntu Light" w:hAnsi="Ubuntu Light"/>
@@ -1853,7 +1866,7 @@
       </w:tc>
       <w:tc>
         <w:tcPr>
-          <w:tcW w:w="4425" w:type="dxa"/>
+          <w:tcW w:w="4426" w:type="dxa"/>
           <w:tcBorders/>
           <w:shd w:fill="auto" w:val="clear"/>
           <w:vAlign w:val="center"/>
@@ -1861,6 +1874,7 @@
         <w:p>
           <w:pPr>
             <w:pStyle w:val="Infocomposante"/>
+            <w:widowControl w:val="false"/>
             <w:rPr/>
           </w:pPr>
           <w:r>
@@ -1870,7 +1884,7 @@
       </w:tc>
       <w:tc>
         <w:tcPr>
-          <w:tcW w:w="794" w:type="dxa"/>
+          <w:tcW w:w="795" w:type="dxa"/>
           <w:tcBorders/>
           <w:shd w:fill="auto" w:val="clear"/>
           <w:vAlign w:val="center"/>
@@ -1878,6 +1892,7 @@
         <w:p>
           <w:pPr>
             <w:pStyle w:val="Normal"/>
+            <w:widowControl w:val="false"/>
             <w:spacing w:lineRule="auto" w:line="240" w:before="0" w:after="0"/>
             <w:rPr>
               <w:rFonts w:ascii="Ubuntu Light" w:hAnsi="Ubuntu Light"/>
@@ -1892,7 +1907,7 @@
       </w:tc>
       <w:tc>
         <w:tcPr>
-          <w:tcW w:w="2380" w:type="dxa"/>
+          <w:tcW w:w="2379" w:type="dxa"/>
           <w:tcBorders/>
           <w:shd w:fill="auto" w:val="clear"/>
           <w:vAlign w:val="center"/>
@@ -1900,6 +1915,7 @@
         <w:p>
           <w:pPr>
             <w:pStyle w:val="Normal"/>
+            <w:widowControl w:val="false"/>
             <w:spacing w:lineRule="auto" w:line="240" w:before="0" w:after="0"/>
             <w:rPr>
               <w:rFonts w:ascii="Ubuntu Light" w:hAnsi="Ubuntu Light"/>
@@ -1919,10 +1935,9 @@
       </w:trPr>
       <w:tc>
         <w:tcPr>
-          <w:tcW w:w="2378" w:type="dxa"/>
+          <w:tcW w:w="2377" w:type="dxa"/>
           <w:tcBorders>
             <w:right w:val="single" w:sz="2" w:space="0" w:color="00000A"/>
-            <w:insideV w:val="single" w:sz="2" w:space="0" w:color="00000A"/>
           </w:tcBorders>
           <w:shd w:fill="auto" w:val="clear"/>
           <w:vAlign w:val="center"/>
@@ -1930,6 +1945,7 @@
         <w:p>
           <w:pPr>
             <w:pStyle w:val="Normal"/>
+            <w:widowControl w:val="false"/>
             <w:spacing w:lineRule="auto" w:line="240" w:before="0" w:after="0"/>
             <w:rPr>
               <w:rFonts w:ascii="Ubuntu Light" w:hAnsi="Ubuntu Light"/>
@@ -1981,7 +1997,7 @@
       </w:tc>
       <w:tc>
         <w:tcPr>
-          <w:tcW w:w="4425" w:type="dxa"/>
+          <w:tcW w:w="4426" w:type="dxa"/>
           <w:tcBorders>
             <w:left w:val="single" w:sz="2" w:space="0" w:color="00000A"/>
           </w:tcBorders>
@@ -1991,6 +2007,7 @@
         <w:p>
           <w:pPr>
             <w:pStyle w:val="Infocomposante"/>
+            <w:widowControl w:val="false"/>
             <w:rPr/>
           </w:pPr>
           <w:r>
@@ -2001,6 +2018,7 @@
         <w:p>
           <w:pPr>
             <w:pStyle w:val="Infocomposante"/>
+            <w:widowControl w:val="false"/>
             <w:rPr/>
           </w:pPr>
           <w:r>
@@ -2011,6 +2029,7 @@
         <w:p>
           <w:pPr>
             <w:pStyle w:val="Infocomposante"/>
+            <w:widowControl w:val="false"/>
             <w:rPr/>
           </w:pPr>
           <w:r>
@@ -2021,6 +2040,7 @@
         <w:p>
           <w:pPr>
             <w:pStyle w:val="Infocomposante"/>
+            <w:widowControl w:val="false"/>
             <w:rPr/>
           </w:pPr>
           <w:r>
@@ -2031,6 +2051,7 @@
         <w:p>
           <w:pPr>
             <w:pStyle w:val="Infocomposante"/>
+            <w:widowControl w:val="false"/>
             <w:rPr/>
           </w:pPr>
           <w:r>
@@ -2041,7 +2062,7 @@
       </w:tc>
       <w:tc>
         <w:tcPr>
-          <w:tcW w:w="794" w:type="dxa"/>
+          <w:tcW w:w="795" w:type="dxa"/>
           <w:tcBorders/>
           <w:shd w:fill="auto" w:val="clear"/>
           <w:vAlign w:val="center"/>
@@ -2049,6 +2070,7 @@
         <w:p>
           <w:pPr>
             <w:pStyle w:val="Normal"/>
+            <w:widowControl w:val="false"/>
             <w:spacing w:lineRule="auto" w:line="240" w:before="0" w:after="0"/>
             <w:rPr>
               <w:rFonts w:ascii="Ubuntu Light" w:hAnsi="Ubuntu Light"/>
@@ -2063,7 +2085,7 @@
       </w:tc>
       <w:tc>
         <w:tcPr>
-          <w:tcW w:w="2380" w:type="dxa"/>
+          <w:tcW w:w="2379" w:type="dxa"/>
           <w:tcBorders/>
           <w:shd w:fill="auto" w:val="clear"/>
           <w:vAlign w:val="center"/>
@@ -2071,6 +2093,7 @@
         <w:p>
           <w:pPr>
             <w:pStyle w:val="Normal"/>
+            <w:widowControl w:val="false"/>
             <w:spacing w:lineRule="auto" w:line="240" w:before="0" w:after="0"/>
             <w:jc w:val="right"/>
             <w:rPr>
@@ -2091,7 +2114,7 @@
       </w:trPr>
       <w:tc>
         <w:tcPr>
-          <w:tcW w:w="2378" w:type="dxa"/>
+          <w:tcW w:w="2377" w:type="dxa"/>
           <w:tcBorders/>
           <w:shd w:fill="auto" w:val="clear"/>
           <w:vAlign w:val="bottom"/>
@@ -2099,6 +2122,7 @@
         <w:p>
           <w:pPr>
             <w:pStyle w:val="Normal"/>
+            <w:widowControl w:val="false"/>
             <w:spacing w:lineRule="auto" w:line="240" w:before="0" w:after="0"/>
             <w:rPr>
               <w:rFonts w:ascii="Ubuntu Light" w:hAnsi="Ubuntu Light"/>
@@ -2117,7 +2141,7 @@
       </w:tc>
       <w:tc>
         <w:tcPr>
-          <w:tcW w:w="4425" w:type="dxa"/>
+          <w:tcW w:w="4426" w:type="dxa"/>
           <w:tcBorders/>
           <w:shd w:fill="auto" w:val="clear"/>
           <w:vAlign w:val="center"/>
@@ -2125,6 +2149,7 @@
         <w:p>
           <w:pPr>
             <w:pStyle w:val="Infocomposante"/>
+            <w:widowControl w:val="false"/>
             <w:rPr/>
           </w:pPr>
           <w:r>
@@ -2134,7 +2159,7 @@
       </w:tc>
       <w:tc>
         <w:tcPr>
-          <w:tcW w:w="794" w:type="dxa"/>
+          <w:tcW w:w="795" w:type="dxa"/>
           <w:tcBorders/>
           <w:shd w:fill="auto" w:val="clear"/>
           <w:vAlign w:val="center"/>
@@ -2142,6 +2167,7 @@
         <w:p>
           <w:pPr>
             <w:pStyle w:val="Normal"/>
+            <w:widowControl w:val="false"/>
             <w:spacing w:lineRule="auto" w:line="240" w:before="0" w:after="0"/>
             <w:rPr>
               <w:rFonts w:ascii="Ubuntu Light" w:hAnsi="Ubuntu Light"/>
@@ -2156,7 +2182,7 @@
       </w:tc>
       <w:tc>
         <w:tcPr>
-          <w:tcW w:w="2380" w:type="dxa"/>
+          <w:tcW w:w="2379" w:type="dxa"/>
           <w:tcBorders/>
           <w:shd w:fill="auto" w:val="clear"/>
           <w:vAlign w:val="bottom"/>
@@ -2164,6 +2190,7 @@
         <w:p>
           <w:pPr>
             <w:pStyle w:val="Normal"/>
+            <w:widowControl w:val="false"/>
             <w:spacing w:lineRule="auto" w:line="240" w:before="0" w:after="0"/>
             <w:jc w:val="right"/>
             <w:rPr>
@@ -2202,17 +2229,14 @@
       <w:tblW w:w="9922" w:type="dxa"/>
       <w:jc w:val="left"/>
       <w:tblInd w:w="113" w:type="dxa"/>
-      <w:tblBorders>
-        <w:right w:val="single" w:sz="2" w:space="0" w:color="00000A"/>
-        <w:insideV w:val="single" w:sz="2" w:space="0" w:color="00000A"/>
-      </w:tblBorders>
+      <w:tblLayout w:type="fixed"/>
       <w:tblCellMar>
         <w:top w:w="0" w:type="dxa"/>
         <w:left w:w="113" w:type="dxa"/>
         <w:bottom w:w="0" w:type="dxa"/>
         <w:right w:w="2" w:type="dxa"/>
       </w:tblCellMar>
-      <w:tblLook w:noVBand="1" w:val="04a0" w:noHBand="0" w:lastColumn="0" w:firstColumn="1" w:lastRow="0" w:firstRow="1"/>
+      <w:tblLook w:val="04a0" w:noHBand="0" w:noVBand="1" w:firstColumn="1" w:lastRow="0" w:lastColumn="0" w:firstRow="1"/>
     </w:tblPr>
     <w:tblGrid>
       <w:gridCol w:w="2381"/>
@@ -2230,13 +2254,13 @@
           <w:vMerge w:val="restart"/>
           <w:tcBorders>
             <w:right w:val="single" w:sz="2" w:space="0" w:color="00000A"/>
-            <w:insideV w:val="single" w:sz="2" w:space="0" w:color="00000A"/>
           </w:tcBorders>
           <w:shd w:fill="auto" w:val="clear"/>
         </w:tcPr>
         <w:p>
           <w:pPr>
             <w:pStyle w:val="Normal"/>
+            <w:widowControl w:val="false"/>
             <w:spacing w:lineRule="auto" w:line="240" w:before="0" w:after="0"/>
             <w:rPr>
               <w:rFonts w:ascii="Ubuntu Light" w:hAnsi="Ubuntu Light"/>
@@ -2291,8 +2315,6 @@
             <w:left w:val="single" w:sz="2" w:space="0" w:color="00000A"/>
             <w:bottom w:val="single" w:sz="2" w:space="0" w:color="00000A"/>
             <w:right w:val="single" w:sz="2" w:space="0" w:color="00000A"/>
-            <w:insideH w:val="single" w:sz="2" w:space="0" w:color="00000A"/>
-            <w:insideV w:val="single" w:sz="2" w:space="0" w:color="00000A"/>
           </w:tcBorders>
           <w:shd w:fill="auto" w:val="clear"/>
           <w:tcMar>
@@ -2303,6 +2325,7 @@
         <w:p>
           <w:pPr>
             <w:pStyle w:val="UNICAEN"/>
+            <w:widowControl w:val="false"/>
             <w:rPr/>
           </w:pPr>
           <w:r>
@@ -2318,7 +2341,6 @@
           <w:tcBorders>
             <w:left w:val="single" w:sz="2" w:space="0" w:color="00000A"/>
             <w:right w:val="single" w:sz="2" w:space="0" w:color="00000A"/>
-            <w:insideV w:val="single" w:sz="2" w:space="0" w:color="00000A"/>
           </w:tcBorders>
           <w:shd w:fill="auto" w:val="clear"/>
           <w:tcMar>
@@ -2329,6 +2351,7 @@
         <w:p>
           <w:pPr>
             <w:pStyle w:val="Normal"/>
+            <w:widowControl w:val="false"/>
             <w:spacing w:lineRule="auto" w:line="240" w:before="0" w:after="0"/>
             <w:rPr>
               <w:rFonts w:ascii="Ubuntu Light" w:hAnsi="Ubuntu Light"/>
@@ -2347,7 +2370,6 @@
           <w:tcBorders>
             <w:left w:val="single" w:sz="2" w:space="0" w:color="00000A"/>
             <w:right w:val="single" w:sz="2" w:space="0" w:color="00000A"/>
-            <w:insideV w:val="single" w:sz="2" w:space="0" w:color="00000A"/>
           </w:tcBorders>
           <w:shd w:fill="auto" w:val="clear"/>
           <w:tcMar>
@@ -2358,6 +2380,7 @@
         <w:p>
           <w:pPr>
             <w:pStyle w:val="LieuDate"/>
+            <w:widowControl w:val="false"/>
             <w:rPr/>
           </w:pPr>
           <w:r>
@@ -2376,7 +2399,6 @@
           <w:vMerge w:val="continue"/>
           <w:tcBorders>
             <w:right w:val="single" w:sz="2" w:space="0" w:color="00000A"/>
-            <w:insideV w:val="single" w:sz="2" w:space="0" w:color="00000A"/>
           </w:tcBorders>
           <w:shd w:fill="auto" w:val="clear"/>
           <w:tcMar>
@@ -2387,6 +2409,7 @@
         <w:p>
           <w:pPr>
             <w:pStyle w:val="Normal"/>
+            <w:widowControl w:val="false"/>
             <w:spacing w:lineRule="auto" w:line="240" w:before="0" w:after="0"/>
             <w:rPr>
               <w:rFonts w:ascii="Ubuntu Light" w:hAnsi="Ubuntu Light"/>
@@ -2406,7 +2429,6 @@
             <w:top w:val="single" w:sz="2" w:space="0" w:color="00000A"/>
             <w:left w:val="single" w:sz="2" w:space="0" w:color="00000A"/>
             <w:right w:val="single" w:sz="2" w:space="0" w:color="00000A"/>
-            <w:insideV w:val="single" w:sz="2" w:space="0" w:color="00000A"/>
           </w:tcBorders>
           <w:shd w:fill="auto" w:val="clear"/>
           <w:tcMar>
@@ -2417,6 +2439,7 @@
         <w:p>
           <w:pPr>
             <w:pStyle w:val="Composante"/>
+            <w:widowControl w:val="false"/>
             <w:spacing w:lineRule="auto" w:line="312" w:before="113" w:after="0"/>
             <w:ind w:left="113" w:hanging="0"/>
             <w:rPr/>
@@ -2436,7 +2459,6 @@
           <w:tcBorders>
             <w:left w:val="single" w:sz="2" w:space="0" w:color="00000A"/>
             <w:right w:val="single" w:sz="2" w:space="0" w:color="00000A"/>
-            <w:insideV w:val="single" w:sz="2" w:space="0" w:color="00000A"/>
           </w:tcBorders>
           <w:shd w:fill="auto" w:val="clear"/>
           <w:tcMar>
@@ -2447,6 +2469,7 @@
         <w:p>
           <w:pPr>
             <w:pStyle w:val="Normal"/>
+            <w:widowControl w:val="false"/>
             <w:spacing w:lineRule="auto" w:line="240" w:before="0" w:after="0"/>
             <w:rPr>
               <w:rFonts w:ascii="Ubuntu Light" w:hAnsi="Ubuntu Light"/>
@@ -2465,7 +2488,6 @@
           <w:tcBorders>
             <w:left w:val="single" w:sz="2" w:space="0" w:color="00000A"/>
             <w:right w:val="single" w:sz="2" w:space="0" w:color="00000A"/>
-            <w:insideV w:val="single" w:sz="2" w:space="0" w:color="00000A"/>
           </w:tcBorders>
           <w:shd w:fill="auto" w:val="clear"/>
           <w:tcMar>
@@ -2476,6 +2498,7 @@
         <w:p>
           <w:pPr>
             <w:pStyle w:val="Normal"/>
+            <w:widowControl w:val="false"/>
             <w:spacing w:lineRule="auto" w:line="240" w:before="0" w:after="0"/>
             <w:rPr>
               <w:rFonts w:ascii="Ubuntu Light" w:hAnsi="Ubuntu Light"/>
@@ -2498,7 +2521,6 @@
           <w:tcW w:w="2381" w:type="dxa"/>
           <w:tcBorders>
             <w:right w:val="single" w:sz="2" w:space="0" w:color="00000A"/>
-            <w:insideV w:val="single" w:sz="2" w:space="0" w:color="00000A"/>
           </w:tcBorders>
           <w:shd w:fill="auto" w:val="clear"/>
           <w:tcMar>
@@ -2509,6 +2531,7 @@
         <w:p>
           <w:pPr>
             <w:pStyle w:val="Normal"/>
+            <w:widowControl w:val="false"/>
             <w:spacing w:lineRule="auto" w:line="240" w:before="0" w:after="0"/>
             <w:rPr>
               <w:rFonts w:ascii="Ubuntu Light" w:hAnsi="Ubuntu Light"/>
@@ -2527,7 +2550,6 @@
           <w:tcBorders>
             <w:left w:val="single" w:sz="2" w:space="0" w:color="00000A"/>
             <w:right w:val="single" w:sz="2" w:space="0" w:color="00000A"/>
-            <w:insideV w:val="single" w:sz="2" w:space="0" w:color="00000A"/>
           </w:tcBorders>
           <w:shd w:fill="auto" w:val="clear"/>
           <w:tcMar>
@@ -2538,6 +2560,7 @@
         <w:p>
           <w:pPr>
             <w:pStyle w:val="Normal"/>
+            <w:widowControl w:val="false"/>
             <w:spacing w:lineRule="auto" w:line="240" w:before="0" w:after="0"/>
             <w:rPr>
               <w:rFonts w:ascii="Ubuntu Light" w:hAnsi="Ubuntu Light"/>
@@ -2557,7 +2580,6 @@
           <w:tcBorders>
             <w:left w:val="single" w:sz="2" w:space="0" w:color="00000A"/>
             <w:right w:val="single" w:sz="2" w:space="0" w:color="00000A"/>
-            <w:insideV w:val="single" w:sz="2" w:space="0" w:color="00000A"/>
           </w:tcBorders>
           <w:shd w:fill="auto" w:val="clear"/>
           <w:tcMar>
@@ -2568,6 +2590,7 @@
         <w:p>
           <w:pPr>
             <w:pStyle w:val="Normal"/>
+            <w:widowControl w:val="false"/>
             <w:spacing w:lineRule="auto" w:line="240" w:before="0" w:after="0"/>
             <w:rPr>
               <w:rFonts w:ascii="Ubuntu Light" w:hAnsi="Ubuntu Light"/>
@@ -2586,7 +2609,6 @@
           <w:tcBorders>
             <w:left w:val="single" w:sz="2" w:space="0" w:color="00000A"/>
             <w:right w:val="single" w:sz="2" w:space="0" w:color="00000A"/>
-            <w:insideV w:val="single" w:sz="2" w:space="0" w:color="00000A"/>
           </w:tcBorders>
           <w:shd w:fill="auto" w:val="clear"/>
           <w:tcMar>
@@ -2597,6 +2619,7 @@
         <w:p>
           <w:pPr>
             <w:pStyle w:val="Normal"/>
+            <w:widowControl w:val="false"/>
             <w:spacing w:lineRule="auto" w:line="240" w:before="0" w:after="0"/>
             <w:rPr>
               <w:rFonts w:ascii="Ubuntu Light" w:hAnsi="Ubuntu Light"/>
@@ -2619,7 +2642,6 @@
           <w:tcW w:w="2381" w:type="dxa"/>
           <w:tcBorders>
             <w:right w:val="single" w:sz="2" w:space="0" w:color="00000A"/>
-            <w:insideV w:val="single" w:sz="2" w:space="0" w:color="00000A"/>
           </w:tcBorders>
           <w:shd w:fill="auto" w:val="clear"/>
           <w:tcMar>
@@ -2630,6 +2652,7 @@
         <w:p>
           <w:pPr>
             <w:pStyle w:val="Normal"/>
+            <w:widowControl w:val="false"/>
             <w:spacing w:lineRule="auto" w:line="240" w:before="0" w:after="0"/>
             <w:rPr>
               <w:rFonts w:ascii="Ubuntu Light" w:hAnsi="Ubuntu Light"/>
@@ -2648,7 +2671,6 @@
           <w:tcBorders>
             <w:left w:val="single" w:sz="2" w:space="0" w:color="00000A"/>
             <w:right w:val="single" w:sz="2" w:space="0" w:color="00000A"/>
-            <w:insideV w:val="single" w:sz="2" w:space="0" w:color="00000A"/>
           </w:tcBorders>
           <w:shd w:fill="auto" w:val="clear"/>
           <w:tcMar>
@@ -2659,6 +2681,7 @@
         <w:p>
           <w:pPr>
             <w:pStyle w:val="Normal"/>
+            <w:widowControl w:val="false"/>
             <w:spacing w:lineRule="auto" w:line="240" w:before="0" w:after="0"/>
             <w:rPr>
               <w:rFonts w:ascii="Ubuntu Light" w:hAnsi="Ubuntu Light"/>
@@ -2677,7 +2700,6 @@
           <w:tcBorders>
             <w:left w:val="single" w:sz="2" w:space="0" w:color="00000A"/>
             <w:right w:val="single" w:sz="2" w:space="0" w:color="00000A"/>
-            <w:insideV w:val="single" w:sz="2" w:space="0" w:color="00000A"/>
           </w:tcBorders>
           <w:shd w:fill="auto" w:val="clear"/>
           <w:tcMar>
@@ -2688,6 +2710,7 @@
         <w:p>
           <w:pPr>
             <w:pStyle w:val="Normal"/>
+            <w:widowControl w:val="false"/>
             <w:spacing w:lineRule="auto" w:line="240" w:before="0" w:after="0"/>
             <w:rPr>
               <w:rFonts w:ascii="Ubuntu Light" w:hAnsi="Ubuntu Light"/>
@@ -2706,7 +2729,6 @@
           <w:tcBorders>
             <w:left w:val="single" w:sz="2" w:space="0" w:color="00000A"/>
             <w:right w:val="single" w:sz="2" w:space="0" w:color="00000A"/>
-            <w:insideV w:val="single" w:sz="2" w:space="0" w:color="00000A"/>
           </w:tcBorders>
           <w:shd w:fill="auto" w:val="clear"/>
           <w:tcMar>
@@ -2717,6 +2739,7 @@
         <w:p>
           <w:pPr>
             <w:pStyle w:val="Normal"/>
+            <w:widowControl w:val="false"/>
             <w:spacing w:lineRule="auto" w:line="240" w:before="0" w:after="0"/>
             <w:rPr>
               <w:rFonts w:ascii="Ubuntu Light" w:hAnsi="Ubuntu Light"/>
@@ -2757,7 +2780,7 @@
     </w:rPrDefault>
     <w:pPrDefault>
       <w:pPr>
-        <w:widowControl/>
+        <w:suppressAutoHyphens w:val="true"/>
       </w:pPr>
     </w:pPrDefault>
   </w:docDefaults>
@@ -3141,9 +3164,7 @@
     <w:pPr>
       <w:widowControl/>
       <w:suppressAutoHyphens w:val="false"/>
-      <w:kinsoku w:val="true"/>
-      <w:overflowPunct w:val="true"/>
-      <w:autoSpaceDE w:val="true"/>
+      <w:overflowPunct w:val="false"/>
       <w:bidi w:val="0"/>
       <w:spacing w:lineRule="auto" w:line="259" w:before="0" w:after="160"/>
       <w:jc w:val="left"/>
@@ -3641,77 +3662,6 @@
       <w:lang w:eastAsia="en-US"/>
     </w:rPr>
   </w:style>
-  <w:style w:type="character" w:styleId="ListLabel1">
-    <w:name w:val="ListLabel 1"/>
-    <w:qFormat/>
-    <w:rPr>
-      <w:rFonts w:cs="Courier New"/>
-    </w:rPr>
-  </w:style>
-  <w:style w:type="character" w:styleId="ListLabel2">
-    <w:name w:val="ListLabel 2"/>
-    <w:qFormat/>
-    <w:rPr>
-      <w:rFonts w:cs="Courier New"/>
-    </w:rPr>
-  </w:style>
-  <w:style w:type="character" w:styleId="ListLabel3">
-    <w:name w:val="ListLabel 3"/>
-    <w:qFormat/>
-    <w:rPr>
-      <w:rFonts w:cs="Courier New"/>
-    </w:rPr>
-  </w:style>
-  <w:style w:type="character" w:styleId="ListLabel4">
-    <w:name w:val="ListLabel 4"/>
-    <w:qFormat/>
-    <w:rPr>
-      <w:rFonts w:cs="Courier New"/>
-    </w:rPr>
-  </w:style>
-  <w:style w:type="character" w:styleId="ListLabel5">
-    <w:name w:val="ListLabel 5"/>
-    <w:qFormat/>
-    <w:rPr>
-      <w:rFonts w:cs="Courier New"/>
-    </w:rPr>
-  </w:style>
-  <w:style w:type="character" w:styleId="ListLabel6">
-    <w:name w:val="ListLabel 6"/>
-    <w:qFormat/>
-    <w:rPr>
-      <w:rFonts w:cs="Courier New"/>
-    </w:rPr>
-  </w:style>
-  <w:style w:type="character" w:styleId="ListLabel7">
-    <w:name w:val="ListLabel 7"/>
-    <w:qFormat/>
-    <w:rPr>
-      <w:rFonts w:cs="Courier New"/>
-    </w:rPr>
-  </w:style>
-  <w:style w:type="character" w:styleId="ListLabel8">
-    <w:name w:val="ListLabel 8"/>
-    <w:qFormat/>
-    <w:rPr>
-      <w:rFonts w:cs="Courier New"/>
-    </w:rPr>
-  </w:style>
-  <w:style w:type="character" w:styleId="ListLabel9">
-    <w:name w:val="ListLabel 9"/>
-    <w:qFormat/>
-    <w:rPr>
-      <w:rFonts w:cs="Courier New"/>
-    </w:rPr>
-  </w:style>
-  <w:style w:type="character" w:styleId="ListLabel10">
-    <w:name w:val="ListLabel 10"/>
-    <w:qFormat/>
-    <w:rPr>
-      <w:sz w:val="14"/>
-      <w:szCs w:val="14"/>
-    </w:rPr>
-  </w:style>
   <w:style w:type="paragraph" w:styleId="Titre">
     <w:name w:val="Titre"/>
     <w:basedOn w:val="Normal"/>
@@ -3812,10 +3762,9 @@
     <w:rsid w:val="00f706e6"/>
     <w:pPr>
       <w:widowControl/>
-      <w:kinsoku w:val="true"/>
-      <w:overflowPunct w:val="true"/>
-      <w:autoSpaceDE w:val="true"/>
+      <w:overflowPunct w:val="false"/>
       <w:bidi w:val="0"/>
+      <w:spacing w:before="0" w:after="0"/>
       <w:jc w:val="left"/>
     </w:pPr>
     <w:rPr>
@@ -3989,6 +3938,13 @@
       <w:sz w:val="18"/>
       <w:szCs w:val="18"/>
     </w:rPr>
+  </w:style>
+  <w:style w:type="paragraph" w:styleId="Entteetpieddepage">
+    <w:name w:val="En-tête et pied de page"/>
+    <w:basedOn w:val="Normal"/>
+    <w:qFormat/>
+    <w:pPr/>
+    <w:rPr/>
   </w:style>
   <w:style w:type="paragraph" w:styleId="Entte">
     <w:name w:val="Header"/>
@@ -4082,9 +4038,7 @@
     <w:rsid w:val="009562ee"/>
     <w:pPr>
       <w:widowControl/>
-      <w:kinsoku w:val="true"/>
-      <w:overflowPunct w:val="true"/>
-      <w:autoSpaceDE w:val="true"/>
+      <w:overflowPunct w:val="false"/>
       <w:bidi w:val="0"/>
       <w:spacing w:lineRule="exact" w:line="260" w:before="0" w:after="260"/>
       <w:ind w:left="3136" w:hanging="397"/>
@@ -4149,7 +4103,6 @@
     <w:semiHidden/>
     <w:unhideWhenUsed/>
     <w:tblPr>
-      <w:tblInd w:w="0" w:type="dxa"/>
       <w:tblCellMar>
         <w:top w:w="0" w:type="dxa"/>
         <w:left w:w="108" w:type="dxa"/>

</xml_diff>